<commit_message>
Updated documentation and video script
</commit_message>
<xml_diff>
--- a/Support Documentation/Design/Pet Adoption Platform - Application Design Document.docx
+++ b/Support Documentation/Design/Pet Adoption Platform - Application Design Document.docx
@@ -8,10 +8,7 @@
         <w:jc w:val="center"/>
       </w:pPr>
       <w:r>
-        <w:t xml:space="preserve">Application </w:t>
-      </w:r>
-      <w:r>
-        <w:t>Design Document</w:t>
+        <w:t>Pet Adoption Platform</w:t>
       </w:r>
     </w:p>
     <w:p>
@@ -20,9 +17,30 @@
         <w:jc w:val="center"/>
       </w:pPr>
       <w:r>
+        <w:t xml:space="preserve">Application </w:t>
+      </w:r>
+      <w:r>
+        <w:t>Design Document</w:t>
+      </w:r>
+    </w:p>
+    <w:p>
+      <w:pPr>
+        <w:pStyle w:val="Subtitle"/>
+        <w:jc w:val="center"/>
+      </w:pPr>
+      <w:r>
         <w:t>CSC 450 Capstone Project</w:t>
       </w:r>
     </w:p>
+    <w:p>
+      <w:pPr>
+        <w:pStyle w:val="Subtitle"/>
+        <w:jc w:val="center"/>
+      </w:pPr>
+      <w:r>
+        <w:t>Group 2 – Elisha Bjerkeset, Carl Fredrickson, Kristen Thomas</w:t>
+      </w:r>
+    </w:p>
     <w:p/>
     <w:p>
       <w:pPr>
@@ -50,7 +68,13 @@
         <w:t>H</w:t>
       </w:r>
       <w:r>
-        <w:t>elps animal shelters match pets with owners or foster homes</w:t>
+        <w:t>elps animal shelters match pets with</w:t>
+      </w:r>
+      <w:r>
+        <w:t xml:space="preserve"> new</w:t>
+      </w:r>
+      <w:r>
+        <w:t xml:space="preserve"> owners</w:t>
       </w:r>
       <w:r>
         <w:t>.</w:t>
@@ -64,10 +88,16 @@
         <w:t>What problem</w:t>
       </w:r>
       <w:r>
-        <w:t>(s)</w:t>
-      </w:r>
-      <w:r>
-        <w:t xml:space="preserve"> would this application solve?</w:t>
+        <w:t>s</w:t>
+      </w:r>
+      <w:r>
+        <w:t xml:space="preserve"> </w:t>
+      </w:r>
+      <w:r>
+        <w:t>does</w:t>
+      </w:r>
+      <w:r>
+        <w:t xml:space="preserve"> this application solve?</w:t>
       </w:r>
     </w:p>
     <w:p>
@@ -120,19 +150,16 @@
     </w:p>
     <w:p>
       <w:pPr>
-        <w:pStyle w:val="ListParagraph"/>
-        <w:numPr>
-          <w:ilvl w:val="0"/>
-          <w:numId w:val="5"/>
-        </w:numPr>
-      </w:pPr>
-    </w:p>
-    <w:p>
-      <w:pPr>
         <w:pStyle w:val="Heading2"/>
       </w:pPr>
       <w:r>
-        <w:t>Who would be a target user for this application?</w:t>
+        <w:t xml:space="preserve">Who </w:t>
+      </w:r>
+      <w:r>
+        <w:t>is the</w:t>
+      </w:r>
+      <w:r>
+        <w:t xml:space="preserve"> target user for this application?</w:t>
       </w:r>
     </w:p>
     <w:p>
@@ -167,6 +194,12 @@
           <w:numId w:val="6"/>
         </w:numPr>
       </w:pPr>
+      <w:r>
+        <w:t xml:space="preserve">Anyone interested in learning more about </w:t>
+      </w:r>
+      <w:r>
+        <w:t>the pets available near them</w:t>
+      </w:r>
     </w:p>
     <w:p>
       <w:pPr>
@@ -193,7 +226,11 @@
         <w:pStyle w:val="Heading2"/>
       </w:pPr>
       <w:r>
-        <w:t>Possible features of this application</w:t>
+        <w:lastRenderedPageBreak/>
+        <w:t>F</w:t>
+      </w:r>
+      <w:r>
+        <w:t>eatures of this application</w:t>
       </w:r>
     </w:p>
     <w:p>
@@ -217,7 +254,6 @@
         </w:numPr>
       </w:pPr>
       <w:r>
-        <w:lastRenderedPageBreak/>
         <w:t>Animal shelter can register on platform with basic information (name, address, phone number,</w:t>
       </w:r>
       <w:r>
@@ -310,14 +346,22 @@
           <w:numId w:val="1"/>
         </w:numPr>
       </w:pPr>
-    </w:p>
-    <w:p/>
+      <w:r>
+        <w:t>Shelters can review applications and approve or deny them.</w:t>
+      </w:r>
+    </w:p>
     <w:p>
       <w:pPr>
         <w:pStyle w:val="Heading2"/>
       </w:pPr>
       <w:r>
-        <w:t>What are some potential user stories for this application?</w:t>
+        <w:t xml:space="preserve">What are </w:t>
+      </w:r>
+      <w:r>
+        <w:t>the main</w:t>
+      </w:r>
+      <w:r>
+        <w:t xml:space="preserve"> user stories for this application?</w:t>
       </w:r>
     </w:p>
     <w:p>
@@ -364,115 +408,144 @@
     </w:p>
     <w:p>
       <w:pPr>
+        <w:pStyle w:val="Heading2"/>
+      </w:pPr>
+      <w:r>
+        <w:t>Front</w:t>
+      </w:r>
+      <w:r>
+        <w:t>-</w:t>
+      </w:r>
+      <w:r>
+        <w:t>end</w:t>
+      </w:r>
+      <w:r>
+        <w:t xml:space="preserve"> design</w:t>
+      </w:r>
+    </w:p>
+    <w:p>
+      <w:pPr>
         <w:pStyle w:val="ListParagraph"/>
         <w:numPr>
           <w:ilvl w:val="0"/>
           <w:numId w:val="1"/>
         </w:numPr>
       </w:pPr>
-    </w:p>
-    <w:p/>
+      <w:r>
+        <w:t>Pages</w:t>
+      </w:r>
+      <w:r>
+        <w:t xml:space="preserve"> </w:t>
+      </w:r>
+    </w:p>
+    <w:p>
+      <w:pPr>
+        <w:pStyle w:val="ListParagraph"/>
+        <w:numPr>
+          <w:ilvl w:val="1"/>
+          <w:numId w:val="1"/>
+        </w:numPr>
+      </w:pPr>
+      <w:r>
+        <w:t>Login / Sign up</w:t>
+      </w:r>
+    </w:p>
+    <w:p>
+      <w:pPr>
+        <w:pStyle w:val="ListParagraph"/>
+        <w:numPr>
+          <w:ilvl w:val="1"/>
+          <w:numId w:val="1"/>
+        </w:numPr>
+      </w:pPr>
+      <w:r>
+        <w:t>Home / Dashboard</w:t>
+      </w:r>
+    </w:p>
+    <w:p>
+      <w:pPr>
+        <w:pStyle w:val="ListParagraph"/>
+        <w:numPr>
+          <w:ilvl w:val="1"/>
+          <w:numId w:val="1"/>
+        </w:numPr>
+      </w:pPr>
+      <w:r>
+        <w:t>Shelter Details</w:t>
+      </w:r>
+    </w:p>
+    <w:p>
+      <w:pPr>
+        <w:pStyle w:val="ListParagraph"/>
+        <w:numPr>
+          <w:ilvl w:val="1"/>
+          <w:numId w:val="1"/>
+        </w:numPr>
+      </w:pPr>
+      <w:r>
+        <w:t>Animal Details</w:t>
+      </w:r>
+    </w:p>
+    <w:p>
+      <w:pPr>
+        <w:pStyle w:val="ListParagraph"/>
+        <w:numPr>
+          <w:ilvl w:val="1"/>
+          <w:numId w:val="1"/>
+        </w:numPr>
+      </w:pPr>
+      <w:r>
+        <w:t>Messages</w:t>
+      </w:r>
+    </w:p>
+    <w:p>
+      <w:pPr>
+        <w:pStyle w:val="ListParagraph"/>
+        <w:numPr>
+          <w:ilvl w:val="1"/>
+          <w:numId w:val="1"/>
+        </w:numPr>
+      </w:pPr>
+      <w:r>
+        <w:t>Create / Edit Listing</w:t>
+      </w:r>
+    </w:p>
+    <w:p>
+      <w:r>
+        <w:t>See UI prototype</w:t>
+      </w:r>
+      <w:r>
+        <w:t xml:space="preserve"> images in </w:t>
+      </w:r>
+      <w:r>
+        <w:rPr>
+          <w:b/>
+          <w:bCs/>
+        </w:rPr>
+        <w:t>UI Prototypes</w:t>
+      </w:r>
+      <w:r>
+        <w:t xml:space="preserve"> folder</w:t>
+      </w:r>
+      <w:r>
+        <w:t xml:space="preserve"> for more information</w:t>
+      </w:r>
+      <w:r>
+        <w:t>.</w:t>
+      </w:r>
+    </w:p>
     <w:p>
       <w:pPr>
         <w:pStyle w:val="Heading2"/>
       </w:pPr>
       <w:r>
-        <w:t>Front end (u</w:t>
-      </w:r>
-      <w:r>
-        <w:t>ser interface</w:t>
-      </w:r>
-      <w:r>
-        <w:t>)</w:t>
-      </w:r>
-      <w:r>
-        <w:t xml:space="preserve"> design</w:t>
-      </w:r>
-    </w:p>
-    <w:p>
-      <w:r>
-        <w:t>Pages</w:t>
-      </w:r>
-    </w:p>
-    <w:p>
-      <w:pPr>
-        <w:pStyle w:val="ListParagraph"/>
-        <w:numPr>
-          <w:ilvl w:val="0"/>
-          <w:numId w:val="1"/>
-        </w:numPr>
-      </w:pPr>
-      <w:r>
-        <w:t>Login / Sign up</w:t>
-      </w:r>
-    </w:p>
-    <w:p>
-      <w:pPr>
-        <w:pStyle w:val="ListParagraph"/>
-        <w:numPr>
-          <w:ilvl w:val="0"/>
-          <w:numId w:val="1"/>
-        </w:numPr>
-      </w:pPr>
-      <w:r>
-        <w:t>Home / Dashboard</w:t>
-      </w:r>
-    </w:p>
-    <w:p>
-      <w:pPr>
-        <w:pStyle w:val="ListParagraph"/>
-        <w:numPr>
-          <w:ilvl w:val="0"/>
-          <w:numId w:val="1"/>
-        </w:numPr>
-      </w:pPr>
-      <w:r>
-        <w:t>Shelter Details</w:t>
-      </w:r>
-    </w:p>
-    <w:p>
-      <w:pPr>
-        <w:pStyle w:val="ListParagraph"/>
-        <w:numPr>
-          <w:ilvl w:val="0"/>
-          <w:numId w:val="1"/>
-        </w:numPr>
-      </w:pPr>
-      <w:r>
-        <w:t>Animal Details</w:t>
-      </w:r>
-    </w:p>
-    <w:p>
-      <w:pPr>
-        <w:pStyle w:val="ListParagraph"/>
-        <w:numPr>
-          <w:ilvl w:val="0"/>
-          <w:numId w:val="1"/>
-        </w:numPr>
-      </w:pPr>
-      <w:r>
-        <w:t>Messages</w:t>
-      </w:r>
-    </w:p>
-    <w:p>
-      <w:pPr>
-        <w:pStyle w:val="ListParagraph"/>
-        <w:numPr>
-          <w:ilvl w:val="0"/>
-          <w:numId w:val="1"/>
-        </w:numPr>
-      </w:pPr>
-      <w:r>
-        <w:t>Create / Edit Listing</w:t>
-      </w:r>
-    </w:p>
-    <w:p/>
-    <w:p>
-      <w:pPr>
-        <w:pStyle w:val="Heading2"/>
-      </w:pPr>
-      <w:r>
-        <w:t>Back end design</w:t>
+        <w:t>Back</w:t>
+      </w:r>
+      <w:r>
+        <w:t>-</w:t>
+      </w:r>
+      <w:r>
+        <w:t>end design</w:t>
       </w:r>
     </w:p>
     <w:p>
@@ -484,6 +557,18 @@
         </w:numPr>
       </w:pPr>
       <w:r>
+        <w:t>Elements</w:t>
+      </w:r>
+    </w:p>
+    <w:p>
+      <w:pPr>
+        <w:pStyle w:val="ListParagraph"/>
+        <w:numPr>
+          <w:ilvl w:val="1"/>
+          <w:numId w:val="4"/>
+        </w:numPr>
+      </w:pPr>
+      <w:r>
         <w:t>Functions</w:t>
       </w:r>
     </w:p>
@@ -491,7 +576,7 @@
       <w:pPr>
         <w:pStyle w:val="ListParagraph"/>
         <w:numPr>
-          <w:ilvl w:val="0"/>
+          <w:ilvl w:val="1"/>
           <w:numId w:val="4"/>
         </w:numPr>
       </w:pPr>
@@ -503,16 +588,45 @@
       <w:pPr>
         <w:pStyle w:val="ListParagraph"/>
         <w:numPr>
-          <w:ilvl w:val="0"/>
+          <w:ilvl w:val="1"/>
           <w:numId w:val="4"/>
         </w:numPr>
       </w:pPr>
       <w:r>
+        <w:t>API endpoints</w:t>
+      </w:r>
+    </w:p>
+    <w:p>
+      <w:r>
         <w:lastRenderedPageBreak/>
-        <w:t>API endpoints</w:t>
-      </w:r>
-    </w:p>
-    <w:p/>
+        <w:t xml:space="preserve">See UML diagram </w:t>
+      </w:r>
+      <w:r>
+        <w:t>and</w:t>
+      </w:r>
+      <w:r>
+        <w:t xml:space="preserve"> file layout in </w:t>
+      </w:r>
+      <w:r>
+        <w:rPr>
+          <w:b/>
+          <w:bCs/>
+        </w:rPr>
+        <w:t>Backend Details</w:t>
+      </w:r>
+      <w:r>
+        <w:t xml:space="preserve"> folder</w:t>
+      </w:r>
+      <w:r>
+        <w:t xml:space="preserve"> </w:t>
+      </w:r>
+      <w:r>
+        <w:t>for more information</w:t>
+      </w:r>
+      <w:r>
+        <w:t>.</w:t>
+      </w:r>
+    </w:p>
     <w:p>
       <w:pPr>
         <w:pStyle w:val="Heading2"/>
@@ -530,6 +644,18 @@
         </w:numPr>
       </w:pPr>
       <w:r>
+        <w:t>Elements</w:t>
+      </w:r>
+    </w:p>
+    <w:p>
+      <w:pPr>
+        <w:pStyle w:val="ListParagraph"/>
+        <w:numPr>
+          <w:ilvl w:val="1"/>
+          <w:numId w:val="3"/>
+        </w:numPr>
+      </w:pPr>
+      <w:r>
         <w:t>Entities</w:t>
       </w:r>
     </w:p>
@@ -537,7 +663,7 @@
       <w:pPr>
         <w:pStyle w:val="ListParagraph"/>
         <w:numPr>
-          <w:ilvl w:val="0"/>
+          <w:ilvl w:val="1"/>
           <w:numId w:val="3"/>
         </w:numPr>
       </w:pPr>
@@ -549,7 +675,7 @@
       <w:pPr>
         <w:pStyle w:val="ListParagraph"/>
         <w:numPr>
-          <w:ilvl w:val="0"/>
+          <w:ilvl w:val="1"/>
           <w:numId w:val="3"/>
         </w:numPr>
       </w:pPr>
@@ -561,16 +687,47 @@
       <w:pPr>
         <w:pStyle w:val="ListParagraph"/>
         <w:numPr>
-          <w:ilvl w:val="0"/>
+          <w:ilvl w:val="1"/>
           <w:numId w:val="3"/>
         </w:numPr>
       </w:pPr>
       <w:r>
-        <w:t>Entity-relationship diagram (ERD)</w:t>
-      </w:r>
-    </w:p>
-    <w:p/>
-    <w:p/>
+        <w:t>Unstructured file storage</w:t>
+      </w:r>
+    </w:p>
+    <w:p>
+      <w:r>
+        <w:t xml:space="preserve">See </w:t>
+      </w:r>
+      <w:r>
+        <w:t xml:space="preserve">data dictionary and </w:t>
+      </w:r>
+      <w:r>
+        <w:t>ERD</w:t>
+      </w:r>
+      <w:r>
+        <w:t xml:space="preserve"> in </w:t>
+      </w:r>
+      <w:r>
+        <w:rPr>
+          <w:b/>
+          <w:bCs/>
+        </w:rPr>
+        <w:t>Database Design</w:t>
+      </w:r>
+      <w:r>
+        <w:t xml:space="preserve"> folder</w:t>
+      </w:r>
+      <w:r>
+        <w:t xml:space="preserve"> </w:t>
+      </w:r>
+      <w:r>
+        <w:t>for more information</w:t>
+      </w:r>
+      <w:r>
+        <w:t>.</w:t>
+      </w:r>
+    </w:p>
     <w:p/>
     <w:sectPr>
       <w:pgSz w:w="12240" w:h="15840"/>
@@ -600,7 +757,7 @@
         <w:rFonts w:ascii="Symbol" w:hAnsi="Symbol" w:hint="default"/>
       </w:rPr>
     </w:lvl>
-    <w:lvl w:ilvl="1" w:tplc="04090003" w:tentative="1">
+    <w:lvl w:ilvl="1" w:tplc="04090003">
       <w:start w:val="1"/>
       <w:numFmt w:val="bullet"/>
       <w:lvlText w:val="o"/>
@@ -939,7 +1096,7 @@
         <w:rFonts w:ascii="Symbol" w:hAnsi="Symbol" w:hint="default"/>
       </w:rPr>
     </w:lvl>
-    <w:lvl w:ilvl="1" w:tplc="04090003" w:tentative="1">
+    <w:lvl w:ilvl="1" w:tplc="04090003">
       <w:start w:val="1"/>
       <w:numFmt w:val="bullet"/>
       <w:lvlText w:val="o"/>
@@ -1052,7 +1209,7 @@
         <w:rFonts w:ascii="Symbol" w:hAnsi="Symbol" w:hint="default"/>
       </w:rPr>
     </w:lvl>
-    <w:lvl w:ilvl="1" w:tplc="04090003" w:tentative="1">
+    <w:lvl w:ilvl="1" w:tplc="04090003">
       <w:start w:val="1"/>
       <w:numFmt w:val="bullet"/>
       <w:lvlText w:val="o"/>

</xml_diff>